<commit_message>
Obscured setters method in Layered entities
</commit_message>
<xml_diff>
--- a/doc/report.docx
+++ b/doc/report.docx
@@ -145,228 +145,58 @@
         <w:rPr>
           <w:color w:val="000000"/>
         </w:rPr>
-        <w:t xml:space="preserve">Lo scopo di questo </w:t>
-      </w:r>
-      <w:proofErr w:type="spellStart"/>
-      <w:r>
-        <w:rPr>
-          <w:color w:val="000000"/>
-        </w:rPr>
-        <w:t>assignment</w:t>
-      </w:r>
-      <w:proofErr w:type="spellEnd"/>
-      <w:r>
-        <w:rPr>
-          <w:color w:val="000000"/>
-        </w:rPr>
-        <w:t xml:space="preserve"> è quello di verificare le nostre capacità </w:t>
-      </w:r>
-      <w:r>
-        <w:rPr>
-          <w:color w:val="000000"/>
-        </w:rPr>
-        <w:t xml:space="preserve">nel design e implementazione di un sistema utilizzando la </w:t>
-      </w:r>
-      <w:proofErr w:type="spellStart"/>
-      <w:r>
-        <w:rPr>
-          <w:i/>
-          <w:iCs/>
-          <w:color w:val="000000"/>
-        </w:rPr>
-        <w:t>layered</w:t>
-      </w:r>
-      <w:proofErr w:type="spellEnd"/>
-      <w:r>
-        <w:rPr>
-          <w:i/>
-          <w:iCs/>
-          <w:color w:val="000000"/>
-        </w:rPr>
-        <w:t xml:space="preserve"> </w:t>
-      </w:r>
-      <w:proofErr w:type="spellStart"/>
-      <w:r>
-        <w:rPr>
-          <w:i/>
-          <w:iCs/>
-          <w:color w:val="000000"/>
-        </w:rPr>
-        <w:t>architecture</w:t>
-      </w:r>
-      <w:proofErr w:type="spellEnd"/>
+        <w:t xml:space="preserve">Lo scopo di questo assignment è quello di verificare le nostre capacità nel design e implementazione di un sistema utilizzando la </w:t>
+      </w:r>
+      <w:r>
+        <w:rPr>
+          <w:i/>
+          <w:iCs/>
+          <w:color w:val="000000"/>
+        </w:rPr>
+        <w:t>layered architecture</w:t>
+      </w:r>
       <w:r>
         <w:rPr>
           <w:color w:val="000000"/>
         </w:rPr>
         <w:t xml:space="preserve"> e l’</w:t>
       </w:r>
-      <w:proofErr w:type="spellStart"/>
-      <w:r>
-        <w:rPr>
-          <w:i/>
-          <w:iCs/>
-          <w:color w:val="000000"/>
-        </w:rPr>
-        <w:t>hexagonal</w:t>
-      </w:r>
-      <w:proofErr w:type="spellEnd"/>
-      <w:r>
-        <w:rPr>
-          <w:i/>
-          <w:iCs/>
-          <w:color w:val="000000"/>
-        </w:rPr>
-        <w:t xml:space="preserve"> </w:t>
-      </w:r>
-      <w:proofErr w:type="spellStart"/>
-      <w:r>
-        <w:rPr>
-          <w:i/>
-          <w:iCs/>
-          <w:color w:val="000000"/>
-        </w:rPr>
-        <w:t>architecture</w:t>
-      </w:r>
-      <w:proofErr w:type="spellEnd"/>
-      <w:r>
-        <w:rPr>
-          <w:color w:val="000000"/>
-        </w:rPr>
-        <w:t xml:space="preserve">. In particolare, è stato richiesto di ristrutturare l’applicazione “Ebike </w:t>
-      </w:r>
-      <w:proofErr w:type="spellStart"/>
-      <w:r>
-        <w:rPr>
-          <w:color w:val="000000"/>
-        </w:rPr>
-        <w:t>application</w:t>
-      </w:r>
-      <w:proofErr w:type="spellEnd"/>
-      <w:r>
-        <w:rPr>
-          <w:color w:val="000000"/>
-        </w:rPr>
-        <w:t xml:space="preserve">” demo fornita implementata come Big </w:t>
-      </w:r>
-      <w:proofErr w:type="spellStart"/>
-      <w:r>
-        <w:rPr>
-          <w:color w:val="000000"/>
-        </w:rPr>
-        <w:t>ball</w:t>
-      </w:r>
-      <w:proofErr w:type="spellEnd"/>
-      <w:r>
-        <w:rPr>
-          <w:color w:val="000000"/>
-        </w:rPr>
-        <w:t xml:space="preserve"> of </w:t>
-      </w:r>
-      <w:proofErr w:type="spellStart"/>
-      <w:r>
-        <w:rPr>
-          <w:color w:val="000000"/>
-        </w:rPr>
-        <w:t>mud</w:t>
-      </w:r>
-      <w:proofErr w:type="spellEnd"/>
-      <w:r>
-        <w:rPr>
-          <w:color w:val="000000"/>
-        </w:rPr>
-        <w:t xml:space="preserve"> in una versione basata su </w:t>
-      </w:r>
-      <w:proofErr w:type="spellStart"/>
-      <w:r>
-        <w:rPr>
-          <w:color w:val="000000"/>
-        </w:rPr>
-        <w:t>client-server</w:t>
-      </w:r>
-      <w:proofErr w:type="spellEnd"/>
-      <w:r>
-        <w:rPr>
-          <w:color w:val="000000"/>
-        </w:rPr>
-        <w:t xml:space="preserve"> con due </w:t>
-      </w:r>
-      <w:proofErr w:type="spellStart"/>
-      <w:r>
-        <w:rPr>
-          <w:color w:val="000000"/>
-        </w:rPr>
-        <w:t>backend</w:t>
-      </w:r>
-      <w:proofErr w:type="spellEnd"/>
-      <w:r>
-        <w:rPr>
-          <w:color w:val="000000"/>
-        </w:rPr>
-        <w:t xml:space="preserve"> diversi, uno costruito scegliendo una </w:t>
-      </w:r>
-      <w:proofErr w:type="spellStart"/>
-      <w:r>
-        <w:rPr>
-          <w:i/>
-          <w:iCs/>
-          <w:color w:val="000000"/>
-        </w:rPr>
-        <w:t>layered</w:t>
-      </w:r>
-      <w:proofErr w:type="spellEnd"/>
-      <w:r>
-        <w:rPr>
-          <w:i/>
-          <w:iCs/>
-          <w:color w:val="000000"/>
-        </w:rPr>
-        <w:t xml:space="preserve"> </w:t>
-      </w:r>
-      <w:proofErr w:type="spellStart"/>
-      <w:r>
-        <w:rPr>
-          <w:i/>
-          <w:iCs/>
-          <w:color w:val="000000"/>
-        </w:rPr>
-        <w:t>architecture</w:t>
-      </w:r>
-      <w:proofErr w:type="spellEnd"/>
+      <w:r>
+        <w:rPr>
+          <w:i/>
+          <w:iCs/>
+          <w:color w:val="000000"/>
+        </w:rPr>
+        <w:t>hexagonal architecture</w:t>
+      </w:r>
+      <w:r>
+        <w:rPr>
+          <w:color w:val="000000"/>
+        </w:rPr>
+        <w:t xml:space="preserve">. In particolare, è stato richiesto di ristrutturare l’applicazione “Ebike application” demo fornita implementata come Big ball of mud in una versione basata su client-server con due backend diversi, uno costruito scegliendo una </w:t>
+      </w:r>
+      <w:r>
+        <w:rPr>
+          <w:i/>
+          <w:iCs/>
+          <w:color w:val="000000"/>
+        </w:rPr>
+        <w:t>layered architecture</w:t>
+      </w:r>
       <w:r>
         <w:rPr>
           <w:color w:val="000000"/>
         </w:rPr>
         <w:t xml:space="preserve"> e l’altro utilizzando l’</w:t>
       </w:r>
-      <w:proofErr w:type="spellStart"/>
-      <w:r>
-        <w:rPr>
-          <w:i/>
-          <w:iCs/>
-          <w:color w:val="000000"/>
-        </w:rPr>
-        <w:t>hexagonal</w:t>
-      </w:r>
-      <w:proofErr w:type="spellEnd"/>
-      <w:r>
-        <w:rPr>
-          <w:i/>
-          <w:iCs/>
-          <w:color w:val="000000"/>
-        </w:rPr>
-        <w:t xml:space="preserve"> </w:t>
-      </w:r>
-      <w:proofErr w:type="spellStart"/>
-      <w:r>
-        <w:rPr>
-          <w:i/>
-          <w:iCs/>
-          <w:color w:val="000000"/>
-        </w:rPr>
-        <w:t>architecture</w:t>
-      </w:r>
-      <w:proofErr w:type="spellEnd"/>
+      <w:r>
+        <w:rPr>
+          <w:i/>
+          <w:iCs/>
+          <w:color w:val="000000"/>
+        </w:rPr>
+        <w:t>hexagonal architecture</w:t>
+      </w:r>
       <w:r>
         <w:rPr>
           <w:color w:val="000000"/>
@@ -435,21 +265,7 @@
         <w:rPr>
           <w:color w:val="000000"/>
         </w:rPr>
-        <w:t xml:space="preserve">Indipendentemente dall’architettura scelta per il </w:t>
-      </w:r>
-      <w:proofErr w:type="spellStart"/>
-      <w:r>
-        <w:rPr>
-          <w:color w:val="000000"/>
-        </w:rPr>
-        <w:t>backend</w:t>
-      </w:r>
-      <w:proofErr w:type="spellEnd"/>
-      <w:r>
-        <w:rPr>
-          <w:color w:val="000000"/>
-        </w:rPr>
-        <w:t xml:space="preserve">, sono presenti aspetti comuni tra le due soluzioni. </w:t>
+        <w:t xml:space="preserve">Indipendentemente dall’architettura scelta per il backend, sono presenti aspetti comuni tra le due soluzioni. </w:t>
       </w:r>
     </w:p>
     <w:p>
@@ -620,9 +436,12 @@
         </w:rPr>
       </w:pPr>
       <w:r>
+        <w:rPr>
+          <w:noProof/>
+        </w:rPr>
         <w:lastRenderedPageBreak/>
         <w:drawing>
-          <wp:anchor distT="0" distB="0" distL="114300" distR="114300" simplePos="0" relativeHeight="251660288" behindDoc="0" locked="0" layoutInCell="1" allowOverlap="1" wp14:anchorId="514E3AAC" wp14:editId="548FADE5">
+          <wp:anchor distT="0" distB="0" distL="114300" distR="114300" simplePos="0" relativeHeight="251660288" behindDoc="0" locked="0" layoutInCell="1" allowOverlap="1" wp14:anchorId="514E3AAC" wp14:editId="617DF409">
             <wp:simplePos x="0" y="0"/>
             <wp:positionH relativeFrom="column">
               <wp:posOffset>-232410</wp:posOffset>
@@ -754,19 +573,11 @@
           <w:color w:val="000000"/>
         </w:rPr>
       </w:pPr>
-      <w:proofErr w:type="spellStart"/>
-      <w:r>
-        <w:rPr>
-          <w:color w:val="000000"/>
-        </w:rPr>
-        <w:t>Recharge</w:t>
-      </w:r>
-      <w:proofErr w:type="spellEnd"/>
-      <w:r>
-        <w:rPr>
-          <w:color w:val="000000"/>
-        </w:rPr>
-        <w:t xml:space="preserve"> credit</w:t>
+      <w:r>
+        <w:rPr>
+          <w:color w:val="000000"/>
+        </w:rPr>
+        <w:t>Recharge credit</w:t>
       </w:r>
       <w:r>
         <w:rPr>
@@ -786,33 +597,11 @@
           <w:color w:val="000000"/>
         </w:rPr>
       </w:pPr>
-      <w:proofErr w:type="spellStart"/>
-      <w:r>
-        <w:rPr>
-          <w:color w:val="000000"/>
-        </w:rPr>
-        <w:t>Find</w:t>
-      </w:r>
-      <w:proofErr w:type="spellEnd"/>
-      <w:r>
-        <w:rPr>
-          <w:color w:val="000000"/>
-        </w:rPr>
-        <w:t xml:space="preserve"> </w:t>
-      </w:r>
-      <w:proofErr w:type="spellStart"/>
-      <w:r>
-        <w:rPr>
-          <w:color w:val="000000"/>
-        </w:rPr>
-        <w:t>nearby</w:t>
-      </w:r>
-      <w:proofErr w:type="spellEnd"/>
-      <w:r>
-        <w:rPr>
-          <w:color w:val="000000"/>
-        </w:rPr>
-        <w:t xml:space="preserve"> bikes, consente di inserire le due coordinate spaziali (X e Y) e di visualizzare tutte le bici “vicine” alla posizione inserita.</w:t>
+      <w:r>
+        <w:rPr>
+          <w:color w:val="000000"/>
+        </w:rPr>
+        <w:t>Find nearby bikes, consente di inserire le due coordinate spaziali (X e Y) e di visualizzare tutte le bici “vicine” alla posizione inserita.</w:t>
       </w:r>
     </w:p>
     <w:p>
@@ -884,21 +673,7 @@
         <w:rPr>
           <w:color w:val="000000"/>
         </w:rPr>
-        <w:t xml:space="preserve">My </w:t>
-      </w:r>
-      <w:proofErr w:type="spellStart"/>
-      <w:r>
-        <w:rPr>
-          <w:color w:val="000000"/>
-        </w:rPr>
-        <w:t>rides</w:t>
-      </w:r>
-      <w:proofErr w:type="spellEnd"/>
-      <w:r>
-        <w:rPr>
-          <w:color w:val="000000"/>
-        </w:rPr>
-        <w:t>, consente di visualizzare un riepilogo di tutt</w:t>
+        <w:t>My rides, consente di visualizzare un riepilogo di tutt</w:t>
       </w:r>
       <w:r>
         <w:rPr>
@@ -950,90 +725,23 @@
         <w:rPr>
           <w:color w:val="000000"/>
         </w:rPr>
-        <w:t xml:space="preserve">Nel caso si esegua l’accesso con un utente amministratore, si renderanno visibili i pulsanti legati alla gestione del sistema </w:t>
-      </w:r>
-      <w:proofErr w:type="spellStart"/>
-      <w:r>
-        <w:rPr>
-          <w:color w:val="000000"/>
-        </w:rPr>
-        <w:t>All</w:t>
-      </w:r>
-      <w:proofErr w:type="spellEnd"/>
-      <w:r>
-        <w:rPr>
-          <w:color w:val="000000"/>
-        </w:rPr>
-        <w:t xml:space="preserve"> </w:t>
-      </w:r>
-      <w:proofErr w:type="spellStart"/>
-      <w:r>
-        <w:rPr>
-          <w:color w:val="000000"/>
-        </w:rPr>
-        <w:t>Rides</w:t>
-      </w:r>
-      <w:proofErr w:type="spellEnd"/>
-      <w:r>
-        <w:rPr>
-          <w:color w:val="000000"/>
-        </w:rPr>
-        <w:t xml:space="preserve">, </w:t>
-      </w:r>
-      <w:proofErr w:type="spellStart"/>
-      <w:r>
-        <w:rPr>
-          <w:color w:val="000000"/>
-        </w:rPr>
-        <w:t>All</w:t>
-      </w:r>
-      <w:proofErr w:type="spellEnd"/>
-      <w:r>
-        <w:rPr>
-          <w:color w:val="000000"/>
-        </w:rPr>
-        <w:t xml:space="preserve"> Users e </w:t>
-      </w:r>
-      <w:proofErr w:type="spellStart"/>
-      <w:r>
-        <w:rPr>
-          <w:color w:val="000000"/>
-        </w:rPr>
-        <w:t>All</w:t>
-      </w:r>
-      <w:proofErr w:type="spellEnd"/>
-      <w:r>
-        <w:rPr>
-          <w:color w:val="000000"/>
-        </w:rPr>
-        <w:t xml:space="preserve"> </w:t>
-      </w:r>
-      <w:proofErr w:type="spellStart"/>
-      <w:r>
-        <w:rPr>
-          <w:color w:val="000000"/>
-        </w:rPr>
-        <w:t>EBikes</w:t>
-      </w:r>
-      <w:proofErr w:type="spellEnd"/>
-      <w:r>
-        <w:rPr>
-          <w:color w:val="000000"/>
-        </w:rPr>
-        <w:t>.</w:t>
-      </w:r>
-    </w:p>
-    <w:p>
-      <w:pPr>
-        <w:rPr>
-          <w:rFonts w:ascii="Times New Roman" w:hAnsi="Times New Roman" w:cs="Times New Roman"/>
-          <w:i/>
-          <w:iCs/>
-          <w:sz w:val="32"/>
-          <w:szCs w:val="32"/>
-        </w:rPr>
-      </w:pPr>
-      <w:r>
+        <w:t>Nel caso si esegua l’accesso con un utente amministratore, si renderanno visibili i pulsanti legati alla gestione del sistema All Rides, All Users e All EBikes.</w:t>
+      </w:r>
+    </w:p>
+    <w:p>
+      <w:pPr>
+        <w:rPr>
+          <w:rFonts w:ascii="Times New Roman" w:hAnsi="Times New Roman" w:cs="Times New Roman"/>
+          <w:i/>
+          <w:iCs/>
+          <w:sz w:val="32"/>
+          <w:szCs w:val="32"/>
+        </w:rPr>
+      </w:pPr>
+      <w:r>
+        <w:rPr>
+          <w:noProof/>
+        </w:rPr>
         <w:drawing>
           <wp:inline distT="0" distB="0" distL="0" distR="0" wp14:anchorId="51BB2FC6" wp14:editId="79C503BA">
             <wp:extent cx="4801016" cy="929721"/>
@@ -1084,8 +792,11 @@
     </w:p>
     <w:p>
       <w:r>
+        <w:rPr>
+          <w:noProof/>
+        </w:rPr>
         <w:drawing>
-          <wp:anchor distT="0" distB="0" distL="114300" distR="114300" simplePos="0" relativeHeight="251662336" behindDoc="0" locked="0" layoutInCell="1" allowOverlap="1" wp14:anchorId="592ED068" wp14:editId="16624F7A">
+          <wp:anchor distT="0" distB="0" distL="114300" distR="114300" simplePos="0" relativeHeight="251662336" behindDoc="0" locked="0" layoutInCell="1" allowOverlap="1" wp14:anchorId="592ED068" wp14:editId="39E35699">
             <wp:simplePos x="0" y="0"/>
             <wp:positionH relativeFrom="column">
               <wp:posOffset>1261110</wp:posOffset>
@@ -1166,15 +877,7 @@
     </w:p>
     <w:p>
       <w:r>
-        <w:t xml:space="preserve">La comunicazione tra client e server (implementati tramite l’utilizzo di </w:t>
-      </w:r>
-      <w:proofErr w:type="spellStart"/>
-      <w:r>
-        <w:t>VertX</w:t>
-      </w:r>
-      <w:proofErr w:type="spellEnd"/>
-      <w:r>
-        <w:t>) avviene tramite richieste HTTP utilizzando uno stile architetturale REST, utilizzando il formato JSON per lo scambio di informazioni strutturate.</w:t>
+        <w:t>La comunicazione tra client e server (implementati tramite l’utilizzo di VertX) avviene tramite richieste HTTP utilizzando uno stile architetturale REST, utilizzando il formato JSON per lo scambio di informazioni strutturate.</w:t>
       </w:r>
       <w:r>
         <w:t xml:space="preserve"> </w:t>
@@ -1182,36 +885,12 @@
     </w:p>
     <w:p>
       <w:r>
-        <w:t xml:space="preserve">Per propagare a tutti le modifiche effettuate/richieste da un singolo client, viene utilizzato un </w:t>
-      </w:r>
-      <w:proofErr w:type="spellStart"/>
-      <w:r>
-        <w:t>eventBus</w:t>
-      </w:r>
-      <w:proofErr w:type="spellEnd"/>
-      <w:r>
-        <w:t xml:space="preserve"> pubblicato su una </w:t>
-      </w:r>
-      <w:proofErr w:type="spellStart"/>
-      <w:r>
-        <w:t>webSocket</w:t>
-      </w:r>
-      <w:proofErr w:type="spellEnd"/>
-      <w:r>
-        <w:t xml:space="preserve"> a cui i vari client posso sottoscriversi per aggiornamenti su Utenti e Bici.</w:t>
-      </w:r>
-    </w:p>
-    <w:p>
-      <w:r>
-        <w:t xml:space="preserve">Alla ricezione di una richiesta da parte di un Client, il Server crea un </w:t>
-      </w:r>
-      <w:proofErr w:type="spellStart"/>
-      <w:r>
-        <w:t>Thread</w:t>
-      </w:r>
-      <w:proofErr w:type="spellEnd"/>
-      <w:r>
-        <w:t xml:space="preserve"> separato per gestire tale richiesta, mentre il Client, a seguito dell’invio di una richiesta, gestisce l’attesa di una risposta tramite l’utilizzo delle Future.</w:t>
+        <w:t>Per propagare a tutti le modifiche effettuate/richieste da un singolo client, viene utilizzato un eventBus pubblicato su una webSocket a cui i vari client posso sottoscriversi per aggiornamenti su Utenti e Bici.</w:t>
+      </w:r>
+    </w:p>
+    <w:p>
+      <w:r>
+        <w:t>Alla ricezione di una richiesta da parte di un Client, il Server crea un Thread separato per gestire tale richiesta, mentre il Client, a seguito dell’invio di una richiesta, gestisce l’attesa di una risposta tramite l’utilizzo delle Future.</w:t>
       </w:r>
     </w:p>
     <w:p/>
@@ -1234,15 +913,7 @@
     </w:p>
     <w:p>
       <w:r>
-        <w:t xml:space="preserve">Entrambe le versioni del </w:t>
-      </w:r>
-      <w:proofErr w:type="spellStart"/>
-      <w:r>
-        <w:t>backend</w:t>
-      </w:r>
-      <w:proofErr w:type="spellEnd"/>
-      <w:r>
-        <w:t xml:space="preserve"> fanno riferimento ad un unico Data Base MySQL e le 3 tabelle di cui è composto: ebike, user</w:t>
+        <w:t>Entrambe le versioni del backend fanno riferimento ad un unico Data Base MySQL e le 3 tabelle di cui è composto: ebike, user</w:t>
       </w:r>
       <w:r>
         <w:t>s</w:t>
@@ -1271,26 +942,10 @@
     </w:p>
     <w:p>
       <w:r>
-        <w:t>Il progetto contiene un package chiamato “</w:t>
-      </w:r>
-      <w:proofErr w:type="spellStart"/>
-      <w:r>
-        <w:t>utils</w:t>
-      </w:r>
-      <w:proofErr w:type="spellEnd"/>
-      <w:r>
-        <w:t>” che contiene classi</w:t>
-      </w:r>
-      <w:r>
-        <w:t xml:space="preserve"> utilizzate a tutti i livelli dell’applicazione, quali implementazioni del tipo </w:t>
-      </w:r>
-      <w:proofErr w:type="spellStart"/>
-      <w:r>
-        <w:t>Pair</w:t>
-      </w:r>
-      <w:proofErr w:type="spellEnd"/>
-      <w:r>
-        <w:t>&lt;X, Y&gt; e Triple&lt;X, Y, Z&gt;, costanti per i nomi dei campi JSON utilizzati a livello web e le enumerazioni relative ai possibili stati delle bici e ai tipi di operazioni richiedibili (READ, CREATE, LOGIN …)</w:t>
+        <w:t>Il progetto contiene un package chiamato “utils” che contiene classi</w:t>
+      </w:r>
+      <w:r>
+        <w:t xml:space="preserve"> utilizzate a tutti i livelli dell’applicazione, quali implementazioni del tipo Pair&lt;X, Y&gt; e Triple&lt;X, Y, Z&gt;, costanti per i nomi dei campi JSON utilizzati a livello web e le enumerazioni relative ai possibili stati delle bici e ai tipi di operazioni richiedibili (READ, CREATE, LOGIN …)</w:t>
       </w:r>
     </w:p>
     <w:p/>
@@ -1458,9 +1113,9 @@
           <w14:ligatures w14:val="standardContextual"/>
         </w:rPr>
         <w:drawing>
-          <wp:inline distT="0" distB="0" distL="0" distR="0" wp14:anchorId="18282084" wp14:editId="6E442FC5">
-            <wp:extent cx="6120130" cy="7175324"/>
-            <wp:effectExtent l="0" t="0" r="0" b="6985"/>
+          <wp:inline distT="0" distB="0" distL="0" distR="0" wp14:anchorId="18282084" wp14:editId="0C342CAC">
+            <wp:extent cx="6161405" cy="7612380"/>
+            <wp:effectExtent l="0" t="0" r="0" b="7620"/>
             <wp:docPr id="242102278" name="Elemento grafico 4"/>
             <wp:cNvGraphicFramePr>
               <a:graphicFrameLocks xmlns:a="http://schemas.openxmlformats.org/drawingml/2006/main" noChangeAspect="1"/>
@@ -1487,7 +1142,7 @@
                   <pic:spPr>
                     <a:xfrm>
                       <a:off x="0" y="0"/>
-                      <a:ext cx="6120130" cy="7175324"/>
+                      <a:ext cx="6174139" cy="7628113"/>
                     </a:xfrm>
                     <a:prstGeom prst="rect">
                       <a:avLst/>
@@ -1500,17 +1155,13 @@
         </w:drawing>
       </w:r>
     </w:p>
-    <w:p>
-      <w:r>
-        <w:t xml:space="preserve">Ho scelto di suddividere l’applicazione in 3 </w:t>
-      </w:r>
-      <w:proofErr w:type="spellStart"/>
-      <w:r>
-        <w:t>layer</w:t>
-      </w:r>
-      <w:proofErr w:type="spellEnd"/>
-      <w:r>
-        <w:t>:</w:t>
+    <w:p/>
+    <w:p/>
+    <w:p/>
+    <w:p>
+      <w:r>
+        <w:lastRenderedPageBreak/>
+        <w:t>Ho scelto di suddividere l’applicazione in 3 layer:</w:t>
       </w:r>
     </w:p>
     <w:p>
@@ -1534,23 +1185,7 @@
         </w:numPr>
       </w:pPr>
       <w:r>
-        <w:t xml:space="preserve">Business </w:t>
-      </w:r>
-      <w:proofErr w:type="spellStart"/>
-      <w:r>
-        <w:t>Logic</w:t>
-      </w:r>
-      <w:proofErr w:type="spellEnd"/>
-      <w:r>
-        <w:t xml:space="preserve"> Layer: contente la logica sulla gestione delle corse (Ride manager) e il collegamento ad un eventuale sistema di persistenza (</w:t>
-      </w:r>
-      <w:proofErr w:type="spellStart"/>
-      <w:r>
-        <w:t>Persistence</w:t>
-      </w:r>
-      <w:proofErr w:type="spellEnd"/>
-      <w:r>
-        <w:t xml:space="preserve"> manager).</w:t>
+        <w:t>Business Logic Layer: contente la logica sulla gestione delle corse (Ride manager) e il collegamento ad un eventuale sistema di persistenza (Persistence manager).</w:t>
       </w:r>
     </w:p>
     <w:p>
@@ -1567,528 +1202,41 @@
     </w:p>
     <w:p>
       <w:r>
-        <w:lastRenderedPageBreak/>
-        <w:t xml:space="preserve">Il Ride Manager conserva una lista delle corse in svolgimento per determinare il corretto consumo di credito, inoltre è dipendente dal </w:t>
-      </w:r>
-      <w:proofErr w:type="spellStart"/>
-      <w:r>
-        <w:t>Persistence</w:t>
-      </w:r>
-      <w:proofErr w:type="spellEnd"/>
-      <w:r>
-        <w:t xml:space="preserve"> Manager in quanto spesso richiede letture</w:t>
+        <w:t>Il Ride Manager conserva una lista delle corse in svolgimento per determinare il corretto consumo di credito, inoltre è dipendente dal Persistence Manager in quanto spesso richiede letture</w:t>
       </w:r>
       <w:r>
         <w:t xml:space="preserve"> e update.</w:t>
       </w:r>
     </w:p>
-    <w:p>
-      <w:pPr>
-        <w:rPr>
-          <w:color w:val="000000"/>
-          <w:sz w:val="32"/>
-          <w:szCs w:val="32"/>
-        </w:rPr>
-      </w:pPr>
-    </w:p>
-    <w:p>
-      <w:pPr>
-        <w:rPr>
-          <w:color w:val="000000"/>
-          <w:sz w:val="32"/>
-          <w:szCs w:val="32"/>
-        </w:rPr>
-      </w:pPr>
-      <w:r>
-        <w:rPr>
-          <w:color w:val="000000"/>
-          <w:sz w:val="32"/>
-          <w:szCs w:val="32"/>
-        </w:rPr>
-        <w:t xml:space="preserve">Fitness </w:t>
-      </w:r>
-      <w:proofErr w:type="spellStart"/>
-      <w:r>
-        <w:rPr>
-          <w:color w:val="000000"/>
-          <w:sz w:val="32"/>
-          <w:szCs w:val="32"/>
-        </w:rPr>
-        <w:t>Functions</w:t>
-      </w:r>
-      <w:proofErr w:type="spellEnd"/>
-    </w:p>
-    <w:p>
-      <w:pPr>
-        <w:rPr>
-          <w:kern w:val="2"/>
-          <w14:ligatures w14:val="standardContextual"/>
-        </w:rPr>
-      </w:pPr>
-      <w:r>
-        <w:rPr>
-          <w:kern w:val="2"/>
-          <w14:ligatures w14:val="standardContextual"/>
-        </w:rPr>
-        <w:t xml:space="preserve">Per garantire che le dipendenze che rendono tale l’architettura </w:t>
-      </w:r>
-      <w:proofErr w:type="spellStart"/>
-      <w:r>
-        <w:rPr>
-          <w:kern w:val="2"/>
-          <w14:ligatures w14:val="standardContextual"/>
-        </w:rPr>
-        <w:t>Layered</w:t>
-      </w:r>
-      <w:proofErr w:type="spellEnd"/>
-      <w:r>
-        <w:rPr>
-          <w:kern w:val="2"/>
-          <w14:ligatures w14:val="standardContextual"/>
-        </w:rPr>
-        <w:t xml:space="preserve"> fosse rispettate ho scritto 4 regole utilizzando </w:t>
-      </w:r>
-      <w:proofErr w:type="spellStart"/>
-      <w:r>
-        <w:rPr>
-          <w:kern w:val="2"/>
-          <w14:ligatures w14:val="standardContextual"/>
-        </w:rPr>
-        <w:t>ArchUnit</w:t>
-      </w:r>
-      <w:proofErr w:type="spellEnd"/>
-      <w:r>
-        <w:rPr>
-          <w:kern w:val="2"/>
-          <w14:ligatures w14:val="standardContextual"/>
-        </w:rPr>
-        <w:t>:</w:t>
-      </w:r>
-    </w:p>
-    <w:p>
-      <w:pPr>
-        <w:pStyle w:val="Paragrafoelenco"/>
-        <w:numPr>
-          <w:ilvl w:val="0"/>
-          <w:numId w:val="2"/>
-        </w:numPr>
-        <w:rPr>
-          <w:kern w:val="2"/>
-          <w14:ligatures w14:val="standardContextual"/>
-        </w:rPr>
-      </w:pPr>
-      <w:proofErr w:type="spellStart"/>
-      <w:r>
-        <w:rPr>
-          <w:i/>
-          <w:iCs/>
-          <w:kern w:val="2"/>
-          <w14:ligatures w14:val="standardContextual"/>
-        </w:rPr>
-        <w:t>layeredArchitectureAccessRule</w:t>
-      </w:r>
-      <w:proofErr w:type="spellEnd"/>
-    </w:p>
-    <w:p>
-      <w:pPr>
-        <w:pStyle w:val="Paragrafoelenco"/>
-        <w:numPr>
-          <w:ilvl w:val="0"/>
-          <w:numId w:val="2"/>
-        </w:numPr>
-        <w:rPr>
-          <w:kern w:val="2"/>
-          <w14:ligatures w14:val="standardContextual"/>
-        </w:rPr>
-      </w:pPr>
-      <w:proofErr w:type="spellStart"/>
-      <w:r>
-        <w:rPr>
-          <w:i/>
-          <w:iCs/>
-          <w:kern w:val="2"/>
-          <w14:ligatures w14:val="standardContextual"/>
-        </w:rPr>
-        <w:t>presentationLayerDependsOnlyFromBusinessLayer</w:t>
-      </w:r>
-      <w:proofErr w:type="spellEnd"/>
-    </w:p>
-    <w:p>
-      <w:pPr>
-        <w:pStyle w:val="Paragrafoelenco"/>
-        <w:numPr>
-          <w:ilvl w:val="0"/>
-          <w:numId w:val="2"/>
-        </w:numPr>
-        <w:rPr>
-          <w:i/>
-          <w:iCs/>
-          <w:kern w:val="2"/>
-          <w14:ligatures w14:val="standardContextual"/>
-        </w:rPr>
-      </w:pPr>
-      <w:proofErr w:type="spellStart"/>
-      <w:r>
-        <w:rPr>
-          <w:i/>
-          <w:iCs/>
-          <w:kern w:val="2"/>
-          <w14:ligatures w14:val="standardContextual"/>
-        </w:rPr>
-        <w:t>BusinessLayerDependsOnlyFromDBLayer</w:t>
-      </w:r>
-      <w:proofErr w:type="spellEnd"/>
-    </w:p>
-    <w:p>
-      <w:pPr>
-        <w:pStyle w:val="Paragrafoelenco"/>
-        <w:numPr>
-          <w:ilvl w:val="0"/>
-          <w:numId w:val="2"/>
-        </w:numPr>
-        <w:rPr>
-          <w:i/>
-          <w:iCs/>
-          <w:kern w:val="2"/>
-          <w14:ligatures w14:val="standardContextual"/>
-        </w:rPr>
-      </w:pPr>
-      <w:proofErr w:type="spellStart"/>
-      <w:r>
-        <w:rPr>
-          <w:i/>
-          <w:iCs/>
-          <w:kern w:val="2"/>
-          <w14:ligatures w14:val="standardContextual"/>
-        </w:rPr>
-        <w:t>dataAccessLayerDoesntDependOnLayers</w:t>
-      </w:r>
-      <w:proofErr w:type="spellEnd"/>
-    </w:p>
-    <w:p>
-      <w:pPr>
-        <w:rPr>
-          <w:kern w:val="2"/>
-          <w14:ligatures w14:val="standardContextual"/>
-        </w:rPr>
-      </w:pPr>
-      <w:r>
-        <w:rPr>
-          <w:kern w:val="2"/>
-          <w14:ligatures w14:val="standardContextual"/>
-        </w:rPr>
-        <w:t xml:space="preserve">Escludendo le ultime tre il cui nome è sufficientemente esplicativo riguardo a cosa vanno a testare, la prima regola definisce le classi appartenenti ai tre </w:t>
-      </w:r>
-      <w:proofErr w:type="spellStart"/>
-      <w:r>
-        <w:rPr>
-          <w:kern w:val="2"/>
-          <w14:ligatures w14:val="standardContextual"/>
-        </w:rPr>
-        <w:t>layer</w:t>
-      </w:r>
-      <w:proofErr w:type="spellEnd"/>
-      <w:r>
-        <w:rPr>
-          <w:kern w:val="2"/>
-          <w14:ligatures w14:val="standardContextual"/>
-        </w:rPr>
-        <w:t xml:space="preserve"> per accertarsi che nessuno possa accedere al Presentation </w:t>
-      </w:r>
-      <w:proofErr w:type="spellStart"/>
-      <w:r>
-        <w:rPr>
-          <w:kern w:val="2"/>
-          <w14:ligatures w14:val="standardContextual"/>
-        </w:rPr>
-        <w:t>layer</w:t>
-      </w:r>
-      <w:proofErr w:type="spellEnd"/>
-      <w:r>
-        <w:rPr>
-          <w:kern w:val="2"/>
-          <w14:ligatures w14:val="standardContextual"/>
-        </w:rPr>
-        <w:t xml:space="preserve">, solo quest’ultimo possa accedere direttamente al Business </w:t>
-      </w:r>
-      <w:proofErr w:type="spellStart"/>
-      <w:r>
-        <w:rPr>
-          <w:kern w:val="2"/>
-          <w14:ligatures w14:val="standardContextual"/>
-        </w:rPr>
-        <w:t>Logic</w:t>
-      </w:r>
-      <w:proofErr w:type="spellEnd"/>
-      <w:r>
-        <w:rPr>
-          <w:kern w:val="2"/>
-          <w14:ligatures w14:val="standardContextual"/>
-        </w:rPr>
-        <w:t xml:space="preserve"> </w:t>
-      </w:r>
-      <w:proofErr w:type="spellStart"/>
-      <w:r>
-        <w:rPr>
-          <w:kern w:val="2"/>
-          <w14:ligatures w14:val="standardContextual"/>
-        </w:rPr>
-        <w:t>layer</w:t>
-      </w:r>
-      <w:proofErr w:type="spellEnd"/>
-      <w:r>
-        <w:rPr>
-          <w:kern w:val="2"/>
-          <w14:ligatures w14:val="standardContextual"/>
-        </w:rPr>
-        <w:t xml:space="preserve"> ed infine solo esso possa accedere al Data Access </w:t>
-      </w:r>
-      <w:proofErr w:type="spellStart"/>
-      <w:r>
-        <w:rPr>
-          <w:kern w:val="2"/>
-          <w14:ligatures w14:val="standardContextual"/>
-        </w:rPr>
-        <w:t>layer</w:t>
-      </w:r>
-      <w:proofErr w:type="spellEnd"/>
-      <w:r>
-        <w:rPr>
-          <w:kern w:val="2"/>
-          <w14:ligatures w14:val="standardContextual"/>
-        </w:rPr>
-        <w:t>.</w:t>
-      </w:r>
-    </w:p>
-    <w:p>
-      <w:pPr>
-        <w:rPr>
-          <w:kern w:val="2"/>
-          <w14:ligatures w14:val="standardContextual"/>
-        </w:rPr>
-      </w:pPr>
-      <w:r>
-        <w:rPr>
-          <w:kern w:val="2"/>
-          <w14:ligatures w14:val="standardContextual"/>
-        </w:rPr>
-        <w:t>Tutte e quattro le regole restituiscono esito positivo.</w:t>
-      </w:r>
-    </w:p>
-    <w:p>
-      <w:pPr>
-        <w:rPr>
-          <w:kern w:val="2"/>
-          <w14:ligatures w14:val="standardContextual"/>
-        </w:rPr>
-      </w:pPr>
-    </w:p>
-    <w:p>
-      <w:pPr>
-        <w:rPr>
-          <w:color w:val="000000"/>
-          <w:sz w:val="32"/>
-          <w:szCs w:val="32"/>
-        </w:rPr>
-      </w:pPr>
-      <w:r>
-        <w:rPr>
-          <w:color w:val="000000"/>
-          <w:sz w:val="32"/>
-          <w:szCs w:val="32"/>
-        </w:rPr>
-        <w:t>QA</w:t>
-      </w:r>
-    </w:p>
-    <w:p>
-      <w:pPr>
-        <w:rPr>
-          <w:color w:val="000000"/>
-          <w:sz w:val="32"/>
-          <w:szCs w:val="32"/>
-        </w:rPr>
-      </w:pPr>
-    </w:p>
-    <w:p>
-      <w:pPr>
-        <w:rPr>
-          <w:color w:val="000000"/>
-          <w:sz w:val="32"/>
-          <w:szCs w:val="32"/>
-        </w:rPr>
-      </w:pPr>
-    </w:p>
-    <w:p>
-      <w:pPr>
-        <w:rPr>
-          <w:color w:val="000000"/>
-          <w:sz w:val="32"/>
-          <w:szCs w:val="32"/>
-        </w:rPr>
-      </w:pPr>
-    </w:p>
-    <w:p>
-      <w:pPr>
-        <w:rPr>
-          <w:color w:val="000000"/>
-          <w:sz w:val="32"/>
-          <w:szCs w:val="32"/>
-        </w:rPr>
-      </w:pPr>
-    </w:p>
-    <w:p>
-      <w:pPr>
-        <w:rPr>
-          <w:color w:val="000000"/>
-          <w:sz w:val="32"/>
-          <w:szCs w:val="32"/>
-        </w:rPr>
-      </w:pPr>
-    </w:p>
-    <w:p>
-      <w:pPr>
-        <w:rPr>
-          <w:color w:val="000000"/>
-          <w:sz w:val="32"/>
-          <w:szCs w:val="32"/>
-        </w:rPr>
-      </w:pPr>
-    </w:p>
-    <w:p>
-      <w:pPr>
-        <w:rPr>
-          <w:color w:val="000000"/>
-          <w:sz w:val="32"/>
-          <w:szCs w:val="32"/>
-        </w:rPr>
-      </w:pPr>
-    </w:p>
-    <w:p>
-      <w:pPr>
-        <w:rPr>
-          <w:color w:val="000000"/>
-          <w:sz w:val="32"/>
-          <w:szCs w:val="32"/>
-        </w:rPr>
-      </w:pPr>
-    </w:p>
-    <w:p>
-      <w:pPr>
-        <w:rPr>
-          <w:color w:val="000000"/>
-          <w:sz w:val="32"/>
-          <w:szCs w:val="32"/>
-        </w:rPr>
-      </w:pPr>
-    </w:p>
-    <w:p>
-      <w:pPr>
-        <w:rPr>
-          <w:color w:val="000000"/>
-          <w:sz w:val="32"/>
-          <w:szCs w:val="32"/>
-        </w:rPr>
-      </w:pPr>
-    </w:p>
-    <w:p>
-      <w:pPr>
-        <w:rPr>
-          <w:color w:val="000000"/>
-          <w:sz w:val="32"/>
-          <w:szCs w:val="32"/>
-        </w:rPr>
-      </w:pPr>
-    </w:p>
-    <w:p>
-      <w:pPr>
-        <w:rPr>
-          <w:color w:val="000000"/>
-          <w:sz w:val="32"/>
-          <w:szCs w:val="32"/>
-        </w:rPr>
-      </w:pPr>
-    </w:p>
-    <w:p>
-      <w:pPr>
-        <w:rPr>
-          <w:color w:val="000000"/>
-          <w:sz w:val="32"/>
-          <w:szCs w:val="32"/>
-        </w:rPr>
-      </w:pPr>
-    </w:p>
-    <w:p>
-      <w:pPr>
-        <w:rPr>
-          <w:rFonts w:ascii="Times New Roman" w:hAnsi="Times New Roman" w:cs="Times New Roman"/>
-          <w:i/>
-          <w:iCs/>
-          <w:sz w:val="32"/>
-          <w:szCs w:val="32"/>
-        </w:rPr>
-      </w:pPr>
-      <w:r>
-        <w:rPr>
-          <w:rFonts w:ascii="Times New Roman" w:hAnsi="Times New Roman" w:cs="Times New Roman"/>
-          <w:i/>
-          <w:iCs/>
-          <w:sz w:val="32"/>
-          <w:szCs w:val="32"/>
-        </w:rPr>
-        <w:lastRenderedPageBreak/>
-        <w:t>HEXAGONAL</w:t>
-      </w:r>
-      <w:r>
-        <w:rPr>
-          <w:rFonts w:ascii="Times New Roman" w:hAnsi="Times New Roman" w:cs="Times New Roman"/>
-          <w:i/>
-          <w:iCs/>
-          <w:sz w:val="32"/>
-          <w:szCs w:val="32"/>
-        </w:rPr>
-        <w:t xml:space="preserve"> ARCHITECTURE</w:t>
-      </w:r>
-      <w:r>
-        <w:rPr>
-          <w:rFonts w:ascii="Times New Roman" w:hAnsi="Times New Roman" w:cs="Times New Roman"/>
-          <w:i/>
-          <w:iCs/>
-          <w:sz w:val="32"/>
-          <w:szCs w:val="32"/>
-        </w:rPr>
-        <w:t xml:space="preserve"> BACKEND</w:t>
-      </w:r>
-    </w:p>
-    <w:p>
-      <w:pPr>
-        <w:rPr>
-          <w:kern w:val="2"/>
-          <w:sz w:val="18"/>
-          <w:szCs w:val="18"/>
-          <w14:ligatures w14:val="standardContextual"/>
-        </w:rPr>
-      </w:pPr>
+    <w:p/>
+    <w:p>
+      <w:pPr>
+        <w:rPr>
+          <w:color w:val="000000"/>
+          <w:sz w:val="32"/>
+          <w:szCs w:val="32"/>
+        </w:rPr>
+      </w:pPr>
+      <w:r>
+        <w:rPr>
+          <w:color w:val="000000"/>
+          <w:sz w:val="32"/>
+          <w:szCs w:val="32"/>
+        </w:rPr>
+        <w:t>Entità</w:t>
+      </w:r>
+    </w:p>
+    <w:p>
       <w:r>
         <w:rPr>
           <w:noProof/>
-          <w:kern w:val="2"/>
-          <w:sz w:val="18"/>
-          <w:szCs w:val="18"/>
           <w14:ligatures w14:val="standardContextual"/>
         </w:rPr>
         <w:drawing>
-          <wp:anchor distT="0" distB="0" distL="114300" distR="114300" simplePos="0" relativeHeight="251663360" behindDoc="0" locked="0" layoutInCell="1" allowOverlap="1" wp14:anchorId="54EF3ABD" wp14:editId="3B57442B">
-            <wp:simplePos x="0" y="0"/>
-            <wp:positionH relativeFrom="column">
-              <wp:posOffset>-3810</wp:posOffset>
-            </wp:positionH>
-            <wp:positionV relativeFrom="paragraph">
-              <wp:posOffset>3810</wp:posOffset>
-            </wp:positionV>
-            <wp:extent cx="6120130" cy="8496300"/>
-            <wp:effectExtent l="0" t="0" r="0" b="0"/>
-            <wp:wrapSquare wrapText="bothSides"/>
-            <wp:docPr id="156670018" name="Elemento grafico 5"/>
+          <wp:inline distT="0" distB="0" distL="0" distR="0" wp14:anchorId="6271B7BE" wp14:editId="67BD5A06">
+            <wp:extent cx="6080760" cy="5023347"/>
+            <wp:effectExtent l="0" t="0" r="0" b="6350"/>
+            <wp:docPr id="1145233725" name="Elemento grafico 1"/>
             <wp:cNvGraphicFramePr>
               <a:graphicFrameLocks xmlns:a="http://schemas.openxmlformats.org/drawingml/2006/main" noChangeAspect="1"/>
             </wp:cNvGraphicFramePr>
@@ -2096,7 +1244,7 @@
               <a:graphicData uri="http://schemas.openxmlformats.org/drawingml/2006/picture">
                 <pic:pic xmlns:pic="http://schemas.openxmlformats.org/drawingml/2006/picture">
                   <pic:nvPicPr>
-                    <pic:cNvPr id="156670018" name="Elemento grafico 156670018"/>
+                    <pic:cNvPr id="1145233725" name="Elemento grafico 1145233725"/>
                     <pic:cNvPicPr/>
                   </pic:nvPicPr>
                   <pic:blipFill>
@@ -2114,7 +1262,7 @@
                   <pic:spPr>
                     <a:xfrm>
                       <a:off x="0" y="0"/>
-                      <a:ext cx="6120130" cy="8496300"/>
+                      <a:ext cx="6093976" cy="5034265"/>
                     </a:xfrm>
                     <a:prstGeom prst="rect">
                       <a:avLst/>
@@ -2123,46 +1271,45 @@
                 </pic:pic>
               </a:graphicData>
             </a:graphic>
-          </wp:anchor>
+          </wp:inline>
         </w:drawing>
       </w:r>
-      <w:r>
-        <w:rPr>
-          <w:kern w:val="2"/>
-          <w:sz w:val="18"/>
-          <w:szCs w:val="18"/>
-          <w14:ligatures w14:val="standardContextual"/>
-        </w:rPr>
-        <w:t>(Con lo strumento che ho utilizzato per disegnare i diagrammi gli esagoni disponibili non erano visivamente accettabili)</w:t>
-      </w:r>
-    </w:p>
-    <w:p>
-      <w:r>
+    </w:p>
+    <w:p/>
+    <w:p>
+      <w:r>
+        <w:t>Ho scelto di utilizzare due implementazioni diverse per le stesse entità, quella Mutable è utilizzata nel Data Access Layer mentre la versione “Immutable” viene utilizzata nei layer rimanenti ed è un’estensione della sua controparte Mutable che espone solo i metodi di get.</w:t>
+      </w:r>
+    </w:p>
+    <w:p>
+      <w:r>
+        <w:t>Questa scelta è stata fatta per consentire al DAL più indipendenza nella mappatura dei record in oggetti utilizzabili dall’applicazione. Le funzioni di conversione sono situate nel Persistence manager.</w:t>
+      </w:r>
+    </w:p>
+    <w:p>
+      <w:r>
+        <w:rPr>
+          <w:color w:val="000000"/>
+          <w:sz w:val="32"/>
+          <w:szCs w:val="32"/>
+        </w:rPr>
         <w:lastRenderedPageBreak/>
-        <w:t>Per questa parte</w:t>
-      </w:r>
-      <w:r>
-        <w:t xml:space="preserve"> ho riutilizzato gran parte del codice relativo alla parte legata al DB, la GUI e la parte web client – server.</w:t>
-      </w:r>
-    </w:p>
-    <w:p>
-      <w:r>
-        <w:t>Ho scelto di suddividere l’applicazione in</w:t>
-      </w:r>
-      <w:r>
-        <w:t xml:space="preserve"> </w:t>
-      </w:r>
-      <w:r>
-        <w:t>due</w:t>
-      </w:r>
-      <w:r>
-        <w:t xml:space="preserve"> </w:t>
-      </w:r>
-      <w:r>
-        <w:t>esagoni</w:t>
-      </w:r>
-      <w:r>
-        <w:t>:</w:t>
+        <w:t>Fitness Functions</w:t>
+      </w:r>
+    </w:p>
+    <w:p>
+      <w:pPr>
+        <w:rPr>
+          <w:kern w:val="2"/>
+          <w14:ligatures w14:val="standardContextual"/>
+        </w:rPr>
+      </w:pPr>
+      <w:r>
+        <w:rPr>
+          <w:kern w:val="2"/>
+          <w14:ligatures w14:val="standardContextual"/>
+        </w:rPr>
+        <w:t>Per garantire che le dipendenze che rendono tale l’architettura Layered fosse rispettate ho scritto 4 regole utilizzando ArchUnit:</w:t>
       </w:r>
     </w:p>
     <w:p>
@@ -2172,49 +1319,19 @@
           <w:ilvl w:val="0"/>
           <w:numId w:val="2"/>
         </w:numPr>
-      </w:pPr>
-      <w:r>
-        <w:t>Domain: contiene la logica sulla gestione delle corse (Ride Manager) e la sua in/</w:t>
-      </w:r>
-      <w:proofErr w:type="spellStart"/>
-      <w:r>
-        <w:t>outbound</w:t>
-      </w:r>
-      <w:proofErr w:type="spellEnd"/>
-      <w:r>
-        <w:t xml:space="preserve"> port </w:t>
-      </w:r>
-      <w:proofErr w:type="spellStart"/>
-      <w:r>
-        <w:t>AppManager</w:t>
-      </w:r>
-      <w:proofErr w:type="spellEnd"/>
-      <w:r>
-        <w:t xml:space="preserve"> (che in parte è equivalente al </w:t>
-      </w:r>
-      <w:proofErr w:type="spellStart"/>
-      <w:r>
-        <w:t>Persistence</w:t>
-      </w:r>
-      <w:proofErr w:type="spellEnd"/>
-      <w:r>
-        <w:t xml:space="preserve"> manager della </w:t>
-      </w:r>
-      <w:proofErr w:type="spellStart"/>
-      <w:r>
-        <w:t>layered</w:t>
-      </w:r>
-      <w:proofErr w:type="spellEnd"/>
-      <w:r>
-        <w:t xml:space="preserve"> </w:t>
-      </w:r>
-      <w:proofErr w:type="spellStart"/>
-      <w:r>
-        <w:t>architecture</w:t>
-      </w:r>
-      <w:proofErr w:type="spellEnd"/>
-      <w:r>
-        <w:t>)</w:t>
+        <w:rPr>
+          <w:kern w:val="2"/>
+          <w14:ligatures w14:val="standardContextual"/>
+        </w:rPr>
+      </w:pPr>
+      <w:r>
+        <w:rPr>
+          <w:i/>
+          <w:iCs/>
+          <w:kern w:val="2"/>
+          <w14:ligatures w14:val="standardContextual"/>
+        </w:rPr>
+        <w:t>layeredArchitectureAccessRule</w:t>
       </w:r>
     </w:p>
     <w:p>
@@ -2224,134 +1341,19 @@
           <w:ilvl w:val="0"/>
           <w:numId w:val="2"/>
         </w:numPr>
-      </w:pPr>
-      <w:proofErr w:type="spellStart"/>
-      <w:r>
-        <w:t>Infrastructure</w:t>
-      </w:r>
-      <w:proofErr w:type="spellEnd"/>
-      <w:r>
-        <w:t xml:space="preserve">: che contiene tutto il resto, ossia gli </w:t>
-      </w:r>
-      <w:proofErr w:type="spellStart"/>
-      <w:r>
-        <w:t>adapter</w:t>
-      </w:r>
-      <w:proofErr w:type="spellEnd"/>
-      <w:r>
-        <w:t xml:space="preserve"> relativi al DB</w:t>
-      </w:r>
-      <w:r>
-        <w:t>, la GUI e la parte Web di client – server.</w:t>
-      </w:r>
-    </w:p>
-    <w:p>
-      <w:r>
-        <w:t xml:space="preserve">A differenza dell’architettura </w:t>
-      </w:r>
-      <w:proofErr w:type="spellStart"/>
-      <w:r>
-        <w:t>layered</w:t>
-      </w:r>
-      <w:proofErr w:type="spellEnd"/>
-      <w:r>
-        <w:t xml:space="preserve">, qui il Ride Manager è totalmente indipendente e </w:t>
-      </w:r>
-      <w:proofErr w:type="spellStart"/>
-      <w:r>
-        <w:t>stateless</w:t>
-      </w:r>
-      <w:proofErr w:type="spellEnd"/>
-      <w:r>
-        <w:t>.</w:t>
-      </w:r>
-    </w:p>
-    <w:p>
-      <w:pPr>
-        <w:rPr>
-          <w:color w:val="000000"/>
-          <w:sz w:val="32"/>
-          <w:szCs w:val="32"/>
-        </w:rPr>
-      </w:pPr>
-      <w:r>
-        <w:rPr>
-          <w:color w:val="000000"/>
-          <w:sz w:val="32"/>
-          <w:szCs w:val="32"/>
-        </w:rPr>
-        <w:t xml:space="preserve">Fitness </w:t>
-      </w:r>
-      <w:proofErr w:type="spellStart"/>
-      <w:r>
-        <w:rPr>
-          <w:color w:val="000000"/>
-          <w:sz w:val="32"/>
-          <w:szCs w:val="32"/>
-        </w:rPr>
-        <w:t>Functions</w:t>
-      </w:r>
-      <w:proofErr w:type="spellEnd"/>
-    </w:p>
-    <w:p>
-      <w:pPr>
-        <w:rPr>
-          <w:kern w:val="2"/>
-          <w14:ligatures w14:val="standardContextual"/>
-        </w:rPr>
-      </w:pPr>
-      <w:r>
-        <w:rPr>
-          <w:kern w:val="2"/>
-          <w14:ligatures w14:val="standardContextual"/>
-        </w:rPr>
-        <w:t xml:space="preserve">Per </w:t>
-      </w:r>
-      <w:r>
-        <w:rPr>
-          <w:kern w:val="2"/>
-          <w14:ligatures w14:val="standardContextual"/>
-        </w:rPr>
-        <w:t xml:space="preserve">verificare che i vincoli di dipendenze dell’architettura esagonale siano </w:t>
-      </w:r>
-      <w:proofErr w:type="spellStart"/>
-      <w:r>
-        <w:rPr>
-          <w:kern w:val="2"/>
-          <w14:ligatures w14:val="standardContextual"/>
-        </w:rPr>
-        <w:t>rispetatti</w:t>
-      </w:r>
-      <w:proofErr w:type="spellEnd"/>
-      <w:r>
-        <w:rPr>
-          <w:kern w:val="2"/>
-          <w14:ligatures w14:val="standardContextual"/>
-        </w:rPr>
-        <w:t>, ho scritto 3</w:t>
-      </w:r>
-      <w:r>
-        <w:rPr>
-          <w:kern w:val="2"/>
-          <w14:ligatures w14:val="standardContextual"/>
-        </w:rPr>
-        <w:t xml:space="preserve"> regole utilizzando </w:t>
-      </w:r>
-      <w:proofErr w:type="spellStart"/>
-      <w:r>
-        <w:rPr>
-          <w:kern w:val="2"/>
-          <w14:ligatures w14:val="standardContextual"/>
-        </w:rPr>
-        <w:t>ArchUnit</w:t>
-      </w:r>
-      <w:proofErr w:type="spellEnd"/>
-      <w:r>
-        <w:rPr>
-          <w:kern w:val="2"/>
-          <w14:ligatures w14:val="standardContextual"/>
-        </w:rPr>
-        <w:t>:</w:t>
+        <w:rPr>
+          <w:kern w:val="2"/>
+          <w14:ligatures w14:val="standardContextual"/>
+        </w:rPr>
+      </w:pPr>
+      <w:r>
+        <w:rPr>
+          <w:i/>
+          <w:iCs/>
+          <w:kern w:val="2"/>
+          <w14:ligatures w14:val="standardContextual"/>
+        </w:rPr>
+        <w:t>presentationLayerDependsOnlyFromBusinessLayer</w:t>
       </w:r>
     </w:p>
     <w:p>
@@ -2362,30 +1364,21 @@
           <w:numId w:val="2"/>
         </w:numPr>
         <w:rPr>
-          <w:kern w:val="2"/>
-          <w14:ligatures w14:val="standardContextual"/>
-        </w:rPr>
-      </w:pPr>
-      <w:proofErr w:type="spellStart"/>
-      <w:r>
-        <w:rPr>
-          <w:i/>
-          <w:iCs/>
-          <w:kern w:val="2"/>
-          <w14:ligatures w14:val="standardContextual"/>
-        </w:rPr>
-        <w:t>clean</w:t>
-      </w:r>
-      <w:r>
-        <w:rPr>
-          <w:i/>
-          <w:iCs/>
-          <w:kern w:val="2"/>
-          <w14:ligatures w14:val="standardContextual"/>
-        </w:rPr>
-        <w:t>ArchitectureAccessRule</w:t>
-      </w:r>
-      <w:proofErr w:type="spellEnd"/>
+          <w:i/>
+          <w:iCs/>
+          <w:kern w:val="2"/>
+          <w14:ligatures w14:val="standardContextual"/>
+        </w:rPr>
+      </w:pPr>
+      <w:r>
+        <w:rPr>
+          <w:i/>
+          <w:iCs/>
+          <w:kern w:val="2"/>
+          <w14:ligatures w14:val="standardContextual"/>
+        </w:rPr>
+        <w:t>BusinessLayerDependsOnlyFromDBLayer</w:t>
+      </w:r>
     </w:p>
     <w:p>
       <w:pPr>
@@ -2401,44 +1394,337 @@
           <w14:ligatures w14:val="standardContextual"/>
         </w:rPr>
       </w:pPr>
-      <w:proofErr w:type="spellStart"/>
-      <w:r>
-        <w:rPr>
-          <w:i/>
-          <w:iCs/>
-          <w:kern w:val="2"/>
-          <w14:ligatures w14:val="standardContextual"/>
-        </w:rPr>
-        <w:t>infrastructure</w:t>
-      </w:r>
-      <w:r>
-        <w:rPr>
-          <w:i/>
-          <w:iCs/>
-          <w:kern w:val="2"/>
-          <w14:ligatures w14:val="standardContextual"/>
-        </w:rPr>
-        <w:t>LayerDependsOnlyFrom</w:t>
-      </w:r>
-      <w:r>
-        <w:rPr>
-          <w:i/>
-          <w:iCs/>
-          <w:kern w:val="2"/>
-          <w14:ligatures w14:val="standardContextual"/>
-        </w:rPr>
-        <w:t>Domain</w:t>
-      </w:r>
-      <w:r>
-        <w:rPr>
-          <w:i/>
-          <w:iCs/>
-          <w:kern w:val="2"/>
-          <w14:ligatures w14:val="standardContextual"/>
-        </w:rPr>
-        <w:t>Layer</w:t>
-      </w:r>
-      <w:proofErr w:type="spellEnd"/>
+      <w:r>
+        <w:rPr>
+          <w:i/>
+          <w:iCs/>
+          <w:kern w:val="2"/>
+          <w14:ligatures w14:val="standardContextual"/>
+        </w:rPr>
+        <w:t>dataAccessLayerDoesntDependOnLayers</w:t>
+      </w:r>
+    </w:p>
+    <w:p>
+      <w:pPr>
+        <w:rPr>
+          <w:kern w:val="2"/>
+          <w14:ligatures w14:val="standardContextual"/>
+        </w:rPr>
+      </w:pPr>
+      <w:r>
+        <w:rPr>
+          <w:kern w:val="2"/>
+          <w14:ligatures w14:val="standardContextual"/>
+        </w:rPr>
+        <w:t>Escludendo le ultime tre il cui nome è sufficientemente esplicativo riguardo a cosa vanno a testare, la prima regola definisce le classi appartenenti ai tre layer per accertarsi che nessuno possa accedere al Presentation layer, solo quest’ultimo possa accedere direttamente al Business Logic layer ed infine solo esso possa accedere al Data Access layer.</w:t>
+      </w:r>
+    </w:p>
+    <w:p>
+      <w:pPr>
+        <w:rPr>
+          <w:kern w:val="2"/>
+          <w14:ligatures w14:val="standardContextual"/>
+        </w:rPr>
+      </w:pPr>
+      <w:r>
+        <w:rPr>
+          <w:kern w:val="2"/>
+          <w14:ligatures w14:val="standardContextual"/>
+        </w:rPr>
+        <w:t>Tutte e quattro le regole restituiscono esito positivo.</w:t>
+      </w:r>
+    </w:p>
+    <w:p>
+      <w:pPr>
+        <w:rPr>
+          <w:kern w:val="2"/>
+          <w14:ligatures w14:val="standardContextual"/>
+        </w:rPr>
+      </w:pPr>
+    </w:p>
+    <w:p>
+      <w:pPr>
+        <w:rPr>
+          <w:color w:val="000000"/>
+          <w:sz w:val="32"/>
+          <w:szCs w:val="32"/>
+        </w:rPr>
+      </w:pPr>
+      <w:r>
+        <w:rPr>
+          <w:color w:val="000000"/>
+          <w:sz w:val="32"/>
+          <w:szCs w:val="32"/>
+        </w:rPr>
+        <w:t>QA</w:t>
+      </w:r>
+    </w:p>
+    <w:p>
+      <w:pPr>
+        <w:rPr>
+          <w:color w:val="000000"/>
+          <w:sz w:val="32"/>
+          <w:szCs w:val="32"/>
+        </w:rPr>
+      </w:pPr>
+    </w:p>
+    <w:p>
+      <w:pPr>
+        <w:rPr>
+          <w:color w:val="000000"/>
+          <w:sz w:val="32"/>
+          <w:szCs w:val="32"/>
+        </w:rPr>
+      </w:pPr>
+    </w:p>
+    <w:p>
+      <w:pPr>
+        <w:rPr>
+          <w:color w:val="000000"/>
+          <w:sz w:val="32"/>
+          <w:szCs w:val="32"/>
+        </w:rPr>
+      </w:pPr>
+    </w:p>
+    <w:p>
+      <w:pPr>
+        <w:rPr>
+          <w:color w:val="000000"/>
+          <w:sz w:val="32"/>
+          <w:szCs w:val="32"/>
+        </w:rPr>
+      </w:pPr>
+    </w:p>
+    <w:p>
+      <w:pPr>
+        <w:rPr>
+          <w:color w:val="000000"/>
+          <w:sz w:val="32"/>
+          <w:szCs w:val="32"/>
+        </w:rPr>
+      </w:pPr>
+    </w:p>
+    <w:p>
+      <w:pPr>
+        <w:rPr>
+          <w:color w:val="000000"/>
+          <w:sz w:val="32"/>
+          <w:szCs w:val="32"/>
+        </w:rPr>
+      </w:pPr>
+    </w:p>
+    <w:p>
+      <w:pPr>
+        <w:rPr>
+          <w:color w:val="000000"/>
+          <w:sz w:val="32"/>
+          <w:szCs w:val="32"/>
+        </w:rPr>
+      </w:pPr>
+    </w:p>
+    <w:p>
+      <w:pPr>
+        <w:rPr>
+          <w:color w:val="000000"/>
+          <w:sz w:val="32"/>
+          <w:szCs w:val="32"/>
+        </w:rPr>
+      </w:pPr>
+    </w:p>
+    <w:p>
+      <w:pPr>
+        <w:rPr>
+          <w:color w:val="000000"/>
+          <w:sz w:val="32"/>
+          <w:szCs w:val="32"/>
+        </w:rPr>
+      </w:pPr>
+    </w:p>
+    <w:p>
+      <w:pPr>
+        <w:rPr>
+          <w:color w:val="000000"/>
+          <w:sz w:val="32"/>
+          <w:szCs w:val="32"/>
+        </w:rPr>
+      </w:pPr>
+    </w:p>
+    <w:p>
+      <w:pPr>
+        <w:rPr>
+          <w:color w:val="000000"/>
+          <w:sz w:val="32"/>
+          <w:szCs w:val="32"/>
+        </w:rPr>
+      </w:pPr>
+    </w:p>
+    <w:p>
+      <w:pPr>
+        <w:rPr>
+          <w:color w:val="000000"/>
+          <w:sz w:val="32"/>
+          <w:szCs w:val="32"/>
+        </w:rPr>
+      </w:pPr>
+    </w:p>
+    <w:p>
+      <w:pPr>
+        <w:rPr>
+          <w:color w:val="000000"/>
+          <w:sz w:val="32"/>
+          <w:szCs w:val="32"/>
+        </w:rPr>
+      </w:pPr>
+    </w:p>
+    <w:p>
+      <w:pPr>
+        <w:rPr>
+          <w:rFonts w:ascii="Times New Roman" w:hAnsi="Times New Roman" w:cs="Times New Roman"/>
+          <w:i/>
+          <w:iCs/>
+          <w:sz w:val="32"/>
+          <w:szCs w:val="32"/>
+        </w:rPr>
+      </w:pPr>
+    </w:p>
+    <w:p>
+      <w:pPr>
+        <w:rPr>
+          <w:rFonts w:ascii="Times New Roman" w:hAnsi="Times New Roman" w:cs="Times New Roman"/>
+          <w:i/>
+          <w:iCs/>
+          <w:sz w:val="32"/>
+          <w:szCs w:val="32"/>
+        </w:rPr>
+      </w:pPr>
+    </w:p>
+    <w:p>
+      <w:pPr>
+        <w:rPr>
+          <w:rFonts w:ascii="Times New Roman" w:hAnsi="Times New Roman" w:cs="Times New Roman"/>
+          <w:i/>
+          <w:iCs/>
+          <w:sz w:val="32"/>
+          <w:szCs w:val="32"/>
+        </w:rPr>
+      </w:pPr>
+      <w:r>
+        <w:rPr>
+          <w:noProof/>
+          <w:kern w:val="2"/>
+          <w:sz w:val="18"/>
+          <w:szCs w:val="18"/>
+          <w14:ligatures w14:val="standardContextual"/>
+        </w:rPr>
+        <w:lastRenderedPageBreak/>
+        <w:drawing>
+          <wp:anchor distT="0" distB="0" distL="114300" distR="114300" simplePos="0" relativeHeight="251663360" behindDoc="0" locked="0" layoutInCell="1" allowOverlap="1" wp14:anchorId="54EF3ABD" wp14:editId="26E8526C">
+            <wp:simplePos x="0" y="0"/>
+            <wp:positionH relativeFrom="column">
+              <wp:posOffset>52070</wp:posOffset>
+            </wp:positionH>
+            <wp:positionV relativeFrom="paragraph">
+              <wp:posOffset>357505</wp:posOffset>
+            </wp:positionV>
+            <wp:extent cx="6007735" cy="8496300"/>
+            <wp:effectExtent l="0" t="0" r="0" b="0"/>
+            <wp:wrapSquare wrapText="bothSides"/>
+            <wp:docPr id="156670018" name="Elemento grafico 5"/>
+            <wp:cNvGraphicFramePr>
+              <a:graphicFrameLocks xmlns:a="http://schemas.openxmlformats.org/drawingml/2006/main" noChangeAspect="1"/>
+            </wp:cNvGraphicFramePr>
+            <a:graphic xmlns:a="http://schemas.openxmlformats.org/drawingml/2006/main">
+              <a:graphicData uri="http://schemas.openxmlformats.org/drawingml/2006/picture">
+                <pic:pic xmlns:pic="http://schemas.openxmlformats.org/drawingml/2006/picture">
+                  <pic:nvPicPr>
+                    <pic:cNvPr id="156670018" name="Elemento grafico 5"/>
+                    <pic:cNvPicPr/>
+                  </pic:nvPicPr>
+                  <pic:blipFill>
+                    <a:blip r:embed="rId13">
+                      <a:extLst>
+                        <a:ext uri="{96DAC541-7B7A-43D3-8B79-37D633B846F1}">
+                          <asvg:svgBlip xmlns:asvg="http://schemas.microsoft.com/office/drawing/2016/SVG/main" r:embed="rId14"/>
+                        </a:ext>
+                      </a:extLst>
+                    </a:blip>
+                    <a:stretch>
+                      <a:fillRect/>
+                    </a:stretch>
+                  </pic:blipFill>
+                  <pic:spPr>
+                    <a:xfrm>
+                      <a:off x="0" y="0"/>
+                      <a:ext cx="6007735" cy="8496300"/>
+                    </a:xfrm>
+                    <a:prstGeom prst="rect">
+                      <a:avLst/>
+                    </a:prstGeom>
+                  </pic:spPr>
+                </pic:pic>
+              </a:graphicData>
+            </a:graphic>
+            <wp14:sizeRelH relativeFrom="margin">
+              <wp14:pctWidth>0</wp14:pctWidth>
+            </wp14:sizeRelH>
+          </wp:anchor>
+        </w:drawing>
+      </w:r>
+      <w:r>
+        <w:rPr>
+          <w:rFonts w:ascii="Times New Roman" w:hAnsi="Times New Roman" w:cs="Times New Roman"/>
+          <w:i/>
+          <w:iCs/>
+          <w:sz w:val="32"/>
+          <w:szCs w:val="32"/>
+        </w:rPr>
+        <w:t>HEXAGONAL ARCHITECTURE BACKEND</w:t>
+      </w:r>
+    </w:p>
+    <w:p>
+      <w:pPr>
+        <w:rPr>
+          <w:kern w:val="2"/>
+          <w:sz w:val="18"/>
+          <w:szCs w:val="18"/>
+          <w14:ligatures w14:val="standardContextual"/>
+        </w:rPr>
+      </w:pPr>
+      <w:r>
+        <w:rPr>
+          <w:kern w:val="2"/>
+          <w:sz w:val="18"/>
+          <w:szCs w:val="18"/>
+          <w14:ligatures w14:val="standardContextual"/>
+        </w:rPr>
+        <w:t>(Con lo strumento che ho utilizzato per disegnare i diagrammi gli esagoni disponibili non erano visivamente accettabili)</w:t>
+      </w:r>
+    </w:p>
+    <w:p>
+      <w:r>
+        <w:lastRenderedPageBreak/>
+        <w:t>Per questa parte</w:t>
+      </w:r>
+      <w:r>
+        <w:t xml:space="preserve"> ho riutilizzato gran parte del codice relativo alla parte legata al DB, la GUI e la parte web client – server.</w:t>
+      </w:r>
+    </w:p>
+    <w:p>
+      <w:r>
+        <w:t xml:space="preserve">Ho scelto di suddividere l’applicazione in </w:t>
+      </w:r>
+      <w:r>
+        <w:t>due</w:t>
+      </w:r>
+      <w:r>
+        <w:t xml:space="preserve"> </w:t>
+      </w:r>
+      <w:r>
+        <w:t>esagoni</w:t>
+      </w:r>
+      <w:r>
+        <w:t>:</w:t>
+      </w:r>
     </w:p>
     <w:p>
       <w:pPr>
@@ -2447,14 +1733,246 @@
           <w:ilvl w:val="0"/>
           <w:numId w:val="2"/>
         </w:numPr>
-        <w:rPr>
-          <w:i/>
-          <w:iCs/>
-          <w:kern w:val="2"/>
-          <w14:ligatures w14:val="standardContextual"/>
-        </w:rPr>
-      </w:pPr>
-      <w:proofErr w:type="spellStart"/>
+      </w:pPr>
+      <w:r>
+        <w:t>Domain: contiene la logica sulla gestione delle corse (Ride Manager) e la sua in/outbound port AppManager (che in parte è equivalente al Persistence manager della layered architecture)</w:t>
+      </w:r>
+    </w:p>
+    <w:p>
+      <w:pPr>
+        <w:pStyle w:val="Paragrafoelenco"/>
+        <w:numPr>
+          <w:ilvl w:val="0"/>
+          <w:numId w:val="2"/>
+        </w:numPr>
+      </w:pPr>
+      <w:r>
+        <w:t>Infrastructure: che contiene tutto il resto, ossia gli adapter relativi al DB</w:t>
+      </w:r>
+      <w:r>
+        <w:t>, la GUI e la parte Web di client – server.</w:t>
+      </w:r>
+    </w:p>
+    <w:p>
+      <w:r>
+        <w:t>A differenza dell’architettura layered, qui il Ride Manager è totalmente indipendente e stateless.</w:t>
+      </w:r>
+    </w:p>
+    <w:p/>
+    <w:p>
+      <w:pPr>
+        <w:rPr>
+          <w:color w:val="000000"/>
+          <w:sz w:val="32"/>
+          <w:szCs w:val="32"/>
+        </w:rPr>
+      </w:pPr>
+      <w:r>
+        <w:rPr>
+          <w:color w:val="000000"/>
+          <w:sz w:val="32"/>
+          <w:szCs w:val="32"/>
+        </w:rPr>
+        <w:t>Entità</w:t>
+      </w:r>
+    </w:p>
+    <w:p>
+      <w:r>
+        <w:rPr>
+          <w:noProof/>
+          <w14:ligatures w14:val="standardContextual"/>
+        </w:rPr>
+        <w:drawing>
+          <wp:inline distT="0" distB="0" distL="0" distR="0" wp14:anchorId="37FA7B12" wp14:editId="54541CD7">
+            <wp:extent cx="6120130" cy="1377315"/>
+            <wp:effectExtent l="0" t="0" r="0" b="0"/>
+            <wp:docPr id="232215088" name="Elemento grafico 2"/>
+            <wp:cNvGraphicFramePr>
+              <a:graphicFrameLocks xmlns:a="http://schemas.openxmlformats.org/drawingml/2006/main" noChangeAspect="1"/>
+            </wp:cNvGraphicFramePr>
+            <a:graphic xmlns:a="http://schemas.openxmlformats.org/drawingml/2006/main">
+              <a:graphicData uri="http://schemas.openxmlformats.org/drawingml/2006/picture">
+                <pic:pic xmlns:pic="http://schemas.openxmlformats.org/drawingml/2006/picture">
+                  <pic:nvPicPr>
+                    <pic:cNvPr id="232215088" name="Elemento grafico 232215088"/>
+                    <pic:cNvPicPr/>
+                  </pic:nvPicPr>
+                  <pic:blipFill>
+                    <a:blip r:embed="rId15">
+                      <a:extLst>
+                        <a:ext uri="{96DAC541-7B7A-43D3-8B79-37D633B846F1}">
+                          <asvg:svgBlip xmlns:asvg="http://schemas.microsoft.com/office/drawing/2016/SVG/main" r:embed="rId16"/>
+                        </a:ext>
+                      </a:extLst>
+                    </a:blip>
+                    <a:stretch>
+                      <a:fillRect/>
+                    </a:stretch>
+                  </pic:blipFill>
+                  <pic:spPr>
+                    <a:xfrm>
+                      <a:off x="0" y="0"/>
+                      <a:ext cx="6120130" cy="1377315"/>
+                    </a:xfrm>
+                    <a:prstGeom prst="rect">
+                      <a:avLst/>
+                    </a:prstGeom>
+                  </pic:spPr>
+                </pic:pic>
+              </a:graphicData>
+            </a:graphic>
+          </wp:inline>
+        </w:drawing>
+      </w:r>
+    </w:p>
+    <w:p>
+      <w:r>
+        <w:t>Le entità definite nel Domain sono utilizzate nel resto dell’applicazione.</w:t>
+      </w:r>
+    </w:p>
+    <w:p/>
+    <w:p>
+      <w:pPr>
+        <w:rPr>
+          <w:color w:val="000000"/>
+          <w:sz w:val="32"/>
+          <w:szCs w:val="32"/>
+        </w:rPr>
+      </w:pPr>
+      <w:r>
+        <w:rPr>
+          <w:color w:val="000000"/>
+          <w:sz w:val="32"/>
+          <w:szCs w:val="32"/>
+        </w:rPr>
+        <w:t>Fitness Functions</w:t>
+      </w:r>
+    </w:p>
+    <w:p>
+      <w:pPr>
+        <w:rPr>
+          <w:kern w:val="2"/>
+          <w14:ligatures w14:val="standardContextual"/>
+        </w:rPr>
+      </w:pPr>
+      <w:r>
+        <w:rPr>
+          <w:kern w:val="2"/>
+          <w14:ligatures w14:val="standardContextual"/>
+        </w:rPr>
+        <w:t xml:space="preserve">Per </w:t>
+      </w:r>
+      <w:r>
+        <w:rPr>
+          <w:kern w:val="2"/>
+          <w14:ligatures w14:val="standardContextual"/>
+        </w:rPr>
+        <w:t>verificare che i vincoli di dipendenze dell’architettura esagonale siano rispetatti, ho scritto 3</w:t>
+      </w:r>
+      <w:r>
+        <w:rPr>
+          <w:kern w:val="2"/>
+          <w14:ligatures w14:val="standardContextual"/>
+        </w:rPr>
+        <w:t xml:space="preserve"> regole utilizzando ArchUnit:</w:t>
+      </w:r>
+    </w:p>
+    <w:p>
+      <w:pPr>
+        <w:pStyle w:val="Paragrafoelenco"/>
+        <w:numPr>
+          <w:ilvl w:val="0"/>
+          <w:numId w:val="2"/>
+        </w:numPr>
+        <w:rPr>
+          <w:kern w:val="2"/>
+          <w14:ligatures w14:val="standardContextual"/>
+        </w:rPr>
+      </w:pPr>
+      <w:r>
+        <w:rPr>
+          <w:i/>
+          <w:iCs/>
+          <w:kern w:val="2"/>
+          <w14:ligatures w14:val="standardContextual"/>
+        </w:rPr>
+        <w:t>clean</w:t>
+      </w:r>
+      <w:r>
+        <w:rPr>
+          <w:i/>
+          <w:iCs/>
+          <w:kern w:val="2"/>
+          <w14:ligatures w14:val="standardContextual"/>
+        </w:rPr>
+        <w:t>ArchitectureAccessRule</w:t>
+      </w:r>
+    </w:p>
+    <w:p>
+      <w:pPr>
+        <w:pStyle w:val="Paragrafoelenco"/>
+        <w:numPr>
+          <w:ilvl w:val="0"/>
+          <w:numId w:val="2"/>
+        </w:numPr>
+        <w:rPr>
+          <w:i/>
+          <w:iCs/>
+          <w:kern w:val="2"/>
+          <w14:ligatures w14:val="standardContextual"/>
+        </w:rPr>
+      </w:pPr>
+      <w:r>
+        <w:rPr>
+          <w:i/>
+          <w:iCs/>
+          <w:kern w:val="2"/>
+          <w14:ligatures w14:val="standardContextual"/>
+        </w:rPr>
+        <w:t>infrastructure</w:t>
+      </w:r>
+      <w:r>
+        <w:rPr>
+          <w:i/>
+          <w:iCs/>
+          <w:kern w:val="2"/>
+          <w14:ligatures w14:val="standardContextual"/>
+        </w:rPr>
+        <w:t>LayerDependsOnlyFrom</w:t>
+      </w:r>
+      <w:r>
+        <w:rPr>
+          <w:i/>
+          <w:iCs/>
+          <w:kern w:val="2"/>
+          <w14:ligatures w14:val="standardContextual"/>
+        </w:rPr>
+        <w:t>Domain</w:t>
+      </w:r>
+      <w:r>
+        <w:rPr>
+          <w:i/>
+          <w:iCs/>
+          <w:kern w:val="2"/>
+          <w14:ligatures w14:val="standardContextual"/>
+        </w:rPr>
+        <w:t>Layer</w:t>
+      </w:r>
+    </w:p>
+    <w:p>
+      <w:pPr>
+        <w:pStyle w:val="Paragrafoelenco"/>
+        <w:numPr>
+          <w:ilvl w:val="0"/>
+          <w:numId w:val="2"/>
+        </w:numPr>
+        <w:rPr>
+          <w:i/>
+          <w:iCs/>
+          <w:kern w:val="2"/>
+          <w14:ligatures w14:val="standardContextual"/>
+        </w:rPr>
+      </w:pPr>
       <w:r>
         <w:rPr>
           <w:i/>
@@ -2473,7 +1991,6 @@
         </w:rPr>
         <w:t>LayerDoesntDependOnLayers</w:t>
       </w:r>
-      <w:proofErr w:type="spellEnd"/>
     </w:p>
     <w:p>
       <w:pPr>
@@ -2504,37 +2021,15 @@
         </w:rPr>
         <w:t xml:space="preserve">Per rispettare il verso delle dipendenze ho utilizzato il </w:t>
       </w:r>
-      <w:proofErr w:type="spellStart"/>
-      <w:r>
-        <w:rPr>
-          <w:i/>
-          <w:iCs/>
-          <w:kern w:val="2"/>
-          <w14:ligatures w14:val="standardContextual"/>
-        </w:rPr>
-        <w:t>Dependency</w:t>
-      </w:r>
-      <w:proofErr w:type="spellEnd"/>
-      <w:r>
-        <w:rPr>
-          <w:i/>
-          <w:iCs/>
-          <w:kern w:val="2"/>
-          <w14:ligatures w14:val="standardContextual"/>
-        </w:rPr>
-        <w:t xml:space="preserve"> Injection </w:t>
-      </w:r>
-      <w:proofErr w:type="spellStart"/>
-      <w:r>
-        <w:rPr>
-          <w:i/>
-          <w:iCs/>
-          <w:kern w:val="2"/>
-          <w14:ligatures w14:val="standardContextual"/>
-        </w:rPr>
-        <w:t>Principle</w:t>
-      </w:r>
-      <w:proofErr w:type="spellEnd"/>
+      <w:r>
+        <w:rPr>
+          <w:i/>
+          <w:iCs/>
+          <w:kern w:val="2"/>
+          <w14:ligatures w14:val="standardContextual"/>
+        </w:rPr>
+        <w:t>Dependency Injection Principle</w:t>
+      </w:r>
       <w:r>
         <w:rPr>
           <w:kern w:val="2"/>
@@ -3454,6 +2949,7 @@
   <w:style w:type="character" w:default="1" w:styleId="Carpredefinitoparagrafo">
     <w:name w:val="Default Paragraph Font"/>
     <w:uiPriority w:val="1"/>
+    <w:semiHidden/>
     <w:unhideWhenUsed/>
   </w:style>
   <w:style w:type="table" w:default="1" w:styleId="Tabellanormale">

</xml_diff>